<commit_message>
Add Javascript to Add Agreement
</commit_message>
<xml_diff>
--- a/ASP-Project.docx
+++ b/ASP-Project.docx
@@ -72,7 +72,23 @@
     </w:p>
     <w:p>
       <w:r>
-        <w:t>Клиентите сключват договори за заем или продажба на вещи</w:t>
+        <w:t>Потребителите, трябва да се регистрират и да станат Клиент, за да ползват услугите на заложната къща.</w:t>
+      </w:r>
+    </w:p>
+    <w:p>
+      <w:pPr>
+        <w:rPr>
+          <w:lang w:val="en-US"/>
+        </w:rPr>
+      </w:pPr>
+      <w:r>
+        <w:rPr>
+          <w:b/>
+        </w:rPr>
+        <w:t>Клиентите</w:t>
+      </w:r>
+      <w:r>
+        <w:t xml:space="preserve"> сключват договори за заем или продажба на вещи</w:t>
       </w:r>
       <w:r>
         <w:t>/стоки</w:t>
@@ -87,13 +103,7 @@
         <w:t xml:space="preserve"> </w:t>
       </w:r>
       <w:r>
-        <w:t xml:space="preserve">могат да се сключват от Клиентите и от </w:t>
-      </w:r>
-      <w:r>
-        <w:t>Операторите в офиса</w:t>
-      </w:r>
-      <w:r>
-        <w:t>. Клиентите</w:t>
+        <w:t>могат да се сключват от Клиентите. Клиентите</w:t>
       </w:r>
       <w:r>
         <w:t xml:space="preserve"> могат да </w:t>
@@ -102,26 +112,115 @@
         <w:t>виждат само собствените си договори</w:t>
       </w:r>
       <w:r>
-        <w:t xml:space="preserve">. Клиентите могат да внасят лихва само по собствените си договори, които са активни към момента. </w:t>
-      </w:r>
-      <w:r>
-        <w:t xml:space="preserve"> </w:t>
-      </w:r>
-    </w:p>
-    <w:p>
-      <w:r>
-        <w:t xml:space="preserve">Операторите и Администратора могат да виждат всички договори. </w:t>
-      </w:r>
-      <w:r>
-        <w:t>Операторите и Администратора също могат да въвеждат лихви (ако клиента е дошъл в офиса).</w:t>
-      </w:r>
-    </w:p>
-    <w:p>
-      <w:r>
-        <w:t>Всички могат да виждат активните стоки в магазин и да ги купуват.</w:t>
-      </w:r>
-      <w:r>
-        <w:t xml:space="preserve"> Само Администратора може да редактира данните на стоките в магазин.</w:t>
+        <w:t>, които могат да редактират докато статуса на договора е „</w:t>
+      </w:r>
+      <w:proofErr w:type="spellStart"/>
+      <w:r>
+        <w:t>Awaiting</w:t>
+      </w:r>
+      <w:proofErr w:type="spellEnd"/>
+      <w:r>
+        <w:t xml:space="preserve"> </w:t>
+      </w:r>
+      <w:proofErr w:type="spellStart"/>
+      <w:r>
+        <w:t>approval</w:t>
+      </w:r>
+      <w:proofErr w:type="spellEnd"/>
+      <w:r>
+        <w:t>“</w:t>
+      </w:r>
+      <w:r>
+        <w:t>. Клиентите могат да внасят лихва само по собствените си договори, които са активни към момента</w:t>
+      </w:r>
+      <w:r>
+        <w:rPr>
+          <w:lang w:val="en-US"/>
+        </w:rPr>
+        <w:t xml:space="preserve">, </w:t>
+      </w:r>
+      <w:proofErr w:type="spellStart"/>
+      <w:r>
+        <w:t>т.е</w:t>
+      </w:r>
+      <w:proofErr w:type="spellEnd"/>
+      <w:r>
+        <w:t xml:space="preserve">  статусът на договора „</w:t>
+      </w:r>
+      <w:r>
+        <w:rPr>
+          <w:lang w:val="en-US"/>
+        </w:rPr>
+        <w:t>Approved</w:t>
+      </w:r>
+      <w:r>
+        <w:t>“</w:t>
+      </w:r>
+      <w:r>
+        <w:rPr>
+          <w:lang w:val="en-US"/>
+        </w:rPr>
+        <w:t xml:space="preserve"> </w:t>
+      </w:r>
+      <w:r>
+        <w:t>или „</w:t>
+      </w:r>
+      <w:r>
+        <w:rPr>
+          <w:lang w:val="en-US"/>
+        </w:rPr>
+        <w:t>Late</w:t>
+      </w:r>
+      <w:r>
+        <w:t>“</w:t>
+      </w:r>
+      <w:r>
+        <w:rPr>
+          <w:lang w:val="en-US"/>
+        </w:rPr>
+        <w:t>.</w:t>
+      </w:r>
+    </w:p>
+    <w:p>
+      <w:r>
+        <w:rPr>
+          <w:b/>
+        </w:rPr>
+        <w:t>Администратора</w:t>
+      </w:r>
+      <w:r>
+        <w:t xml:space="preserve"> може да вижда всички договори и да ги редактира. </w:t>
+      </w:r>
+    </w:p>
+    <w:p>
+      <w:r>
+        <w:rPr>
+          <w:b/>
+        </w:rPr>
+        <w:t>Потребителите, които са само регистрирани (може да не бъдат Клиенти)</w:t>
+      </w:r>
+      <w:r>
+        <w:t xml:space="preserve"> </w:t>
+      </w:r>
+      <w:r>
+        <w:t>могат да виждат активните стоки в магазин и да ги купуват.</w:t>
+      </w:r>
+      <w:r>
+        <w:t xml:space="preserve"> </w:t>
+      </w:r>
+    </w:p>
+    <w:p>
+      <w:r>
+        <w:t xml:space="preserve">Само </w:t>
+      </w:r>
+      <w:r>
+        <w:rPr>
+          <w:b/>
+        </w:rPr>
+        <w:t>Администратора</w:t>
+      </w:r>
+      <w:r>
+        <w:t xml:space="preserve"> може да редактира данните на стоките в магазин.</w:t>
       </w:r>
     </w:p>
     <w:p>
@@ -390,7 +489,13 @@
     </w:p>
     <w:p>
       <w:r>
-        <w:t>Договорите могат да бъдат редактирани и изтривани</w:t>
+        <w:rPr>
+          <w:b/>
+        </w:rPr>
+        <w:t>Договорите</w:t>
+      </w:r>
+      <w:r>
+        <w:t xml:space="preserve"> могат да бъдат редактирани и изтривани</w:t>
       </w:r>
       <w:r>
         <w:t xml:space="preserve"> </w:t>
@@ -402,13 +507,13 @@
         <w:t xml:space="preserve">(soft deleted) </w:t>
       </w:r>
       <w:r>
-        <w:t>само от О</w:t>
-      </w:r>
-      <w:r>
-        <w:t>ператор</w:t>
-      </w:r>
-      <w:r>
-        <w:t xml:space="preserve"> и Администратор</w:t>
+        <w:t xml:space="preserve">само </w:t>
+      </w:r>
+      <w:r>
+        <w:t xml:space="preserve">от </w:t>
+      </w:r>
+      <w:r>
+        <w:t>Администратор</w:t>
       </w:r>
       <w:r>
         <w:t>.</w:t>
@@ -416,7 +521,13 @@
     </w:p>
     <w:p>
       <w:r>
-        <w:t>Магазин - с</w:t>
+        <w:rPr>
+          <w:b/>
+        </w:rPr>
+        <w:t>Магазин</w:t>
+      </w:r>
+      <w:r>
+        <w:t xml:space="preserve"> - с</w:t>
       </w:r>
       <w:r>
         <w:t xml:space="preserve">токите/вещите в </w:t>
@@ -439,11 +550,36 @@
           <w:numId w:val="1"/>
         </w:numPr>
       </w:pPr>
-      <w:r>
-        <w:rPr>
-          <w:lang w:val="en-US"/>
-        </w:rPr>
-        <w:t>Available</w:t>
+      <w:proofErr w:type="spellStart"/>
+      <w:r>
+        <w:rPr>
+          <w:lang w:val="en-US"/>
+        </w:rPr>
+        <w:t>NotSold</w:t>
+      </w:r>
+      <w:proofErr w:type="spellEnd"/>
+      <w:r>
+        <w:rPr>
+          <w:lang w:val="en-US"/>
+        </w:rPr>
+        <w:t xml:space="preserve"> ( </w:t>
+      </w:r>
+      <w:r>
+        <w:t xml:space="preserve">докато </w:t>
+      </w:r>
+      <w:proofErr w:type="spellStart"/>
+      <w:r>
+        <w:rPr>
+          <w:lang w:val="en-US"/>
+        </w:rPr>
+        <w:t>SoldDate</w:t>
+      </w:r>
+      <w:proofErr w:type="spellEnd"/>
+      <w:r>
+        <w:rPr>
+          <w:lang w:val="en-US"/>
+        </w:rPr>
+        <w:t xml:space="preserve"> = null)</w:t>
       </w:r>
     </w:p>
     <w:p>
@@ -466,6 +602,35 @@
         </w:rPr>
         <w:t>d</w:t>
       </w:r>
+      <w:r>
+        <w:rPr>
+          <w:lang w:val="en-US"/>
+        </w:rPr>
+        <w:t xml:space="preserve"> (</w:t>
+      </w:r>
+      <w:r>
+        <w:t xml:space="preserve">когато </w:t>
+      </w:r>
+      <w:r>
+        <w:rPr>
+          <w:lang w:val="en-US"/>
+        </w:rPr>
+        <w:t>(</w:t>
+      </w:r>
+      <w:proofErr w:type="spellStart"/>
+      <w:r>
+        <w:rPr>
+          <w:lang w:val="en-US"/>
+        </w:rPr>
+        <w:t>SoldDate</w:t>
+      </w:r>
+      <w:proofErr w:type="spellEnd"/>
+      <w:r>
+        <w:rPr>
+          <w:lang w:val="en-US"/>
+        </w:rPr>
+        <w:t xml:space="preserve"> != null)</w:t>
+      </w:r>
     </w:p>
     <w:p>
       <w:r>
@@ -513,10 +678,10 @@
         <w:t>се внасят</w:t>
       </w:r>
       <w:r>
-        <w:t xml:space="preserve"> от Клиента по договора, от Оператора или Администратора</w:t>
-      </w:r>
-      <w:r>
-        <w:t>, което удължава срока на договора</w:t>
+        <w:t xml:space="preserve"> от Клиента по договора, </w:t>
+      </w:r>
+      <w:r>
+        <w:t>което удължава срока на договора</w:t>
       </w:r>
       <w:r>
         <w:t xml:space="preserve"> с броя дни, за които е сключен</w:t>
@@ -546,13 +711,10 @@
         <w:t xml:space="preserve"> от </w:t>
       </w:r>
       <w:r>
-        <w:t>О</w:t>
-      </w:r>
-      <w:r>
-        <w:t>ператора</w:t>
-      </w:r>
-      <w:r>
-        <w:t>/Администратора</w:t>
+        <w:t>А</w:t>
+      </w:r>
+      <w:r>
+        <w:t>дминистратора</w:t>
       </w:r>
       <w:r>
         <w:t xml:space="preserve"> при грешно въвеждане</w:t>
@@ -580,42 +742,24 @@
     </w:p>
     <w:p>
       <w:r>
-        <w:t xml:space="preserve">Договори могат да бъда изтривани от </w:t>
-      </w:r>
-      <w:r>
-        <w:t>Оператор/</w:t>
+        <w:t>Договори могат да бъда изтривани от</w:t>
+      </w:r>
+      <w:bookmarkStart w:id="0" w:name="_GoBack"/>
+      <w:bookmarkEnd w:id="0"/>
+      <w:r>
+        <w:t xml:space="preserve"> </w:t>
       </w:r>
       <w:r>
         <w:t>Администратор</w:t>
       </w:r>
       <w:r>
-        <w:t>, само когато клиентът се отказва от подписването му.</w:t>
-      </w:r>
-    </w:p>
-    <w:p>
-      <w:r>
-        <w:t xml:space="preserve">Всички приходи и разходи се записват в таблица </w:t>
-      </w:r>
-      <w:r>
-        <w:rPr>
-          <w:b/>
-        </w:rPr>
-        <w:t>Каса</w:t>
-      </w:r>
-      <w:r>
-        <w:t xml:space="preserve"> автоматично при сключване на договор, при откупуването му и при продажба на стоката от магазин</w:t>
-      </w:r>
-      <w:r>
-        <w:t xml:space="preserve">. </w:t>
-      </w:r>
-      <w:r>
-        <w:t>Администраторът</w:t>
-      </w:r>
-      <w:r>
-        <w:t xml:space="preserve"> въвежда ръчно наличността в касата в началото на работния ден.</w:t>
-      </w:r>
-      <w:r>
-        <w:t xml:space="preserve"> Администратор и Оператор могат да виждат цялото движение на приходите и разходите в касата.</w:t>
+        <w:t xml:space="preserve">, </w:t>
+      </w:r>
+      <w:r>
+        <w:t>само когато клиентът се отказва</w:t>
+      </w:r>
+      <w:r>
+        <w:t>.</w:t>
       </w:r>
     </w:p>
     <w:p/>
@@ -624,6 +768,7 @@
         <w:pStyle w:val="Heading2"/>
       </w:pPr>
       <w:r>
+        <w:lastRenderedPageBreak/>
         <w:t>Identity Requirements</w:t>
       </w:r>
     </w:p>
@@ -1201,14 +1346,7 @@
           <w:b/>
           <w:lang w:val="en-US"/>
         </w:rPr>
-        <w:t xml:space="preserve"> – string </w:t>
-      </w:r>
-      <w:r>
-        <w:rPr>
-          <w:b/>
-          <w:lang w:val="en-US"/>
-        </w:rPr>
-        <w:t>required</w:t>
+        <w:t xml:space="preserve"> – string required</w:t>
       </w:r>
     </w:p>
     <w:p>
@@ -1322,8 +1460,6 @@
         </w:rPr>
         <w:t>ApplicationUser</w:t>
       </w:r>
-      <w:bookmarkStart w:id="0" w:name="_GoBack"/>
-      <w:bookmarkEnd w:id="0"/>
       <w:proofErr w:type="spellEnd"/>
     </w:p>
     <w:p>
@@ -2770,7 +2906,6 @@
         <w:rPr>
           <w:lang w:val="en-US"/>
         </w:rPr>
-        <w:lastRenderedPageBreak/>
         <w:t xml:space="preserve">Has </w:t>
       </w:r>
       <w:proofErr w:type="spellStart"/>
@@ -2826,6 +2961,7 @@
           <w:b/>
           <w:lang w:val="en-US"/>
         </w:rPr>
+        <w:lastRenderedPageBreak/>
         <w:t xml:space="preserve">Has </w:t>
       </w:r>
       <w:proofErr w:type="spellStart"/>

</xml_diff>